<commit_message>
add lab5 vol. 2
</commit_message>
<xml_diff>
--- a/lab5/lab5.docx
+++ b/lab5/lab5.docx
@@ -535,7 +535,6 @@
           <w:rFonts w:ascii="Times New Roman" w:eastAsia="Calibri" w:hAnsi="Times New Roman" w:cs="Times New Roman"/>
           <w:sz w:val="28"/>
           <w:szCs w:val="24"/>
-          <w:lang w:val="en-US"/>
         </w:rPr>
         <w:t xml:space="preserve"> </w:t>
       </w:r>
@@ -755,13 +754,17 @@
       <w:tblPr>
         <w:tblStyle w:val="a8"/>
         <w:tblW w:w="0" w:type="auto"/>
+        <w:tblLayout w:type="fixed"/>
         <w:tblLook w:val="04A0" w:firstRow="1" w:lastRow="0" w:firstColumn="1" w:lastColumn="0" w:noHBand="0" w:noVBand="1"/>
       </w:tblPr>
       <w:tblGrid>
         <w:gridCol w:w="484"/>
-        <w:gridCol w:w="3959"/>
-        <w:gridCol w:w="2493"/>
-        <w:gridCol w:w="2409"/>
+        <w:gridCol w:w="2399"/>
+        <w:gridCol w:w="2357"/>
+        <w:gridCol w:w="1418"/>
+        <w:gridCol w:w="850"/>
+        <w:gridCol w:w="992"/>
+        <w:gridCol w:w="845"/>
       </w:tblGrid>
       <w:tr>
         <w:tc>
@@ -789,7 +792,7 @@
         </w:tc>
         <w:tc>
           <w:tcPr>
-            <w:tcW w:w="4061" w:type="dxa"/>
+            <w:tcW w:w="2399" w:type="dxa"/>
           </w:tcPr>
           <w:p>
             <w:pPr>
@@ -812,7 +815,7 @@
         </w:tc>
         <w:tc>
           <w:tcPr>
-            <w:tcW w:w="2493" w:type="dxa"/>
+            <w:tcW w:w="2357" w:type="dxa"/>
           </w:tcPr>
           <w:p>
             <w:pPr>
@@ -853,7 +856,7 @@
         </w:tc>
         <w:tc>
           <w:tcPr>
-            <w:tcW w:w="2426" w:type="dxa"/>
+            <w:tcW w:w="1418" w:type="dxa"/>
           </w:tcPr>
           <w:p>
             <w:pPr>
@@ -871,6 +874,75 @@
                 <w:szCs w:val="28"/>
               </w:rPr>
               <w:t>Роль/прецедент использования</w:t>
+            </w:r>
+          </w:p>
+        </w:tc>
+        <w:tc>
+          <w:tcPr>
+            <w:tcW w:w="850" w:type="dxa"/>
+          </w:tcPr>
+          <w:p>
+            <w:pPr>
+              <w:jc w:val="center"/>
+              <w:rPr>
+                <w:rFonts w:ascii="Times New Roman" w:hAnsi="Times New Roman" w:cs="Times New Roman"/>
+                <w:sz w:val="28"/>
+                <w:szCs w:val="28"/>
+              </w:rPr>
+            </w:pPr>
+            <w:r>
+              <w:rPr>
+                <w:rFonts w:ascii="Times New Roman" w:hAnsi="Times New Roman" w:cs="Times New Roman"/>
+                <w:sz w:val="28"/>
+                <w:szCs w:val="28"/>
+              </w:rPr>
+              <w:t>Важность</w:t>
+            </w:r>
+          </w:p>
+        </w:tc>
+        <w:tc>
+          <w:tcPr>
+            <w:tcW w:w="992" w:type="dxa"/>
+          </w:tcPr>
+          <w:p>
+            <w:pPr>
+              <w:jc w:val="center"/>
+              <w:rPr>
+                <w:rFonts w:ascii="Times New Roman" w:hAnsi="Times New Roman" w:cs="Times New Roman"/>
+                <w:sz w:val="28"/>
+                <w:szCs w:val="28"/>
+              </w:rPr>
+            </w:pPr>
+            <w:r>
+              <w:rPr>
+                <w:rFonts w:ascii="Times New Roman" w:hAnsi="Times New Roman" w:cs="Times New Roman"/>
+                <w:sz w:val="28"/>
+                <w:szCs w:val="28"/>
+              </w:rPr>
+              <w:t>Срочность</w:t>
+            </w:r>
+          </w:p>
+        </w:tc>
+        <w:tc>
+          <w:tcPr>
+            <w:tcW w:w="845" w:type="dxa"/>
+          </w:tcPr>
+          <w:p>
+            <w:pPr>
+              <w:jc w:val="center"/>
+              <w:rPr>
+                <w:rFonts w:ascii="Times New Roman" w:hAnsi="Times New Roman" w:cs="Times New Roman"/>
+                <w:sz w:val="28"/>
+                <w:szCs w:val="28"/>
+              </w:rPr>
+            </w:pPr>
+            <w:r>
+              <w:rPr>
+                <w:rFonts w:ascii="Times New Roman" w:hAnsi="Times New Roman" w:cs="Times New Roman"/>
+                <w:sz w:val="28"/>
+                <w:szCs w:val="28"/>
+              </w:rPr>
+              <w:t>Приоритет</w:t>
             </w:r>
           </w:p>
         </w:tc>
@@ -900,7 +972,7 @@
         </w:tc>
         <w:tc>
           <w:tcPr>
-            <w:tcW w:w="4061" w:type="dxa"/>
+            <w:tcW w:w="2399" w:type="dxa"/>
           </w:tcPr>
           <w:p>
             <w:pPr>
@@ -922,7 +994,7 @@
         </w:tc>
         <w:tc>
           <w:tcPr>
-            <w:tcW w:w="2493" w:type="dxa"/>
+            <w:tcW w:w="2357" w:type="dxa"/>
           </w:tcPr>
           <w:p>
             <w:pPr>
@@ -944,7 +1016,7 @@
         </w:tc>
         <w:tc>
           <w:tcPr>
-            <w:tcW w:w="2426" w:type="dxa"/>
+            <w:tcW w:w="1418" w:type="dxa"/>
             <w:vMerge w:val="restart"/>
             <w:vAlign w:val="center"/>
           </w:tcPr>
@@ -967,6 +1039,75 @@
             </w:r>
           </w:p>
         </w:tc>
+        <w:tc>
+          <w:tcPr>
+            <w:tcW w:w="850" w:type="dxa"/>
+          </w:tcPr>
+          <w:p>
+            <w:pPr>
+              <w:jc w:val="center"/>
+              <w:rPr>
+                <w:rFonts w:ascii="Times New Roman" w:hAnsi="Times New Roman" w:cs="Times New Roman"/>
+                <w:sz w:val="28"/>
+                <w:szCs w:val="28"/>
+              </w:rPr>
+            </w:pPr>
+            <w:r>
+              <w:rPr>
+                <w:rFonts w:ascii="Times New Roman" w:hAnsi="Times New Roman" w:cs="Times New Roman"/>
+                <w:sz w:val="28"/>
+                <w:szCs w:val="28"/>
+              </w:rPr>
+              <w:t>5</w:t>
+            </w:r>
+          </w:p>
+        </w:tc>
+        <w:tc>
+          <w:tcPr>
+            <w:tcW w:w="992" w:type="dxa"/>
+          </w:tcPr>
+          <w:p>
+            <w:pPr>
+              <w:jc w:val="center"/>
+              <w:rPr>
+                <w:rFonts w:ascii="Times New Roman" w:hAnsi="Times New Roman" w:cs="Times New Roman"/>
+                <w:sz w:val="28"/>
+                <w:szCs w:val="28"/>
+              </w:rPr>
+            </w:pPr>
+            <w:r>
+              <w:rPr>
+                <w:rFonts w:ascii="Times New Roman" w:hAnsi="Times New Roman" w:cs="Times New Roman"/>
+                <w:sz w:val="28"/>
+                <w:szCs w:val="28"/>
+              </w:rPr>
+              <w:t>5</w:t>
+            </w:r>
+          </w:p>
+        </w:tc>
+        <w:tc>
+          <w:tcPr>
+            <w:tcW w:w="845" w:type="dxa"/>
+          </w:tcPr>
+          <w:p>
+            <w:pPr>
+              <w:jc w:val="center"/>
+              <w:rPr>
+                <w:rFonts w:ascii="Times New Roman" w:hAnsi="Times New Roman" w:cs="Times New Roman"/>
+                <w:sz w:val="28"/>
+                <w:szCs w:val="28"/>
+              </w:rPr>
+            </w:pPr>
+            <w:r>
+              <w:rPr>
+                <w:rFonts w:ascii="Times New Roman" w:hAnsi="Times New Roman" w:cs="Times New Roman"/>
+                <w:sz w:val="28"/>
+                <w:szCs w:val="28"/>
+              </w:rPr>
+              <w:t>5</w:t>
+            </w:r>
+          </w:p>
+        </w:tc>
       </w:tr>
       <w:tr>
         <w:tc>
@@ -993,7 +1134,7 @@
         </w:tc>
         <w:tc>
           <w:tcPr>
-            <w:tcW w:w="4061" w:type="dxa"/>
+            <w:tcW w:w="2399" w:type="dxa"/>
           </w:tcPr>
           <w:p>
             <w:pPr>
@@ -1015,7 +1156,7 @@
         </w:tc>
         <w:tc>
           <w:tcPr>
-            <w:tcW w:w="2493" w:type="dxa"/>
+            <w:tcW w:w="2357" w:type="dxa"/>
           </w:tcPr>
           <w:p>
             <w:pPr>
@@ -1037,7 +1178,7 @@
         </w:tc>
         <w:tc>
           <w:tcPr>
-            <w:tcW w:w="2426" w:type="dxa"/>
+            <w:tcW w:w="1418" w:type="dxa"/>
             <w:vMerge/>
           </w:tcPr>
           <w:p>
@@ -1048,6 +1189,72 @@
                 <w:szCs w:val="28"/>
               </w:rPr>
             </w:pPr>
+          </w:p>
+        </w:tc>
+        <w:tc>
+          <w:tcPr>
+            <w:tcW w:w="850" w:type="dxa"/>
+          </w:tcPr>
+          <w:p>
+            <w:pPr>
+              <w:rPr>
+                <w:rFonts w:ascii="Times New Roman" w:hAnsi="Times New Roman" w:cs="Times New Roman"/>
+                <w:sz w:val="28"/>
+                <w:szCs w:val="28"/>
+              </w:rPr>
+            </w:pPr>
+            <w:r>
+              <w:rPr>
+                <w:rFonts w:ascii="Times New Roman" w:hAnsi="Times New Roman" w:cs="Times New Roman"/>
+                <w:sz w:val="28"/>
+                <w:szCs w:val="28"/>
+              </w:rPr>
+              <w:t>5</w:t>
+            </w:r>
+          </w:p>
+        </w:tc>
+        <w:tc>
+          <w:tcPr>
+            <w:tcW w:w="992" w:type="dxa"/>
+          </w:tcPr>
+          <w:p>
+            <w:pPr>
+              <w:rPr>
+                <w:rFonts w:ascii="Times New Roman" w:hAnsi="Times New Roman" w:cs="Times New Roman"/>
+                <w:sz w:val="28"/>
+                <w:szCs w:val="28"/>
+              </w:rPr>
+            </w:pPr>
+            <w:r>
+              <w:rPr>
+                <w:rFonts w:ascii="Times New Roman" w:hAnsi="Times New Roman" w:cs="Times New Roman"/>
+                <w:sz w:val="28"/>
+                <w:szCs w:val="28"/>
+              </w:rPr>
+              <w:t>4</w:t>
+            </w:r>
+          </w:p>
+        </w:tc>
+        <w:tc>
+          <w:tcPr>
+            <w:tcW w:w="845" w:type="dxa"/>
+          </w:tcPr>
+          <w:p>
+            <w:pPr>
+              <w:rPr>
+                <w:rFonts w:ascii="Times New Roman" w:hAnsi="Times New Roman" w:cs="Times New Roman"/>
+                <w:sz w:val="28"/>
+                <w:szCs w:val="28"/>
+              </w:rPr>
+            </w:pPr>
+            <w:r>
+              <w:rPr>
+                <w:rFonts w:ascii="Times New Roman" w:hAnsi="Times New Roman" w:cs="Times New Roman"/>
+                <w:sz w:val="28"/>
+                <w:szCs w:val="28"/>
+              </w:rPr>
+              <w:t>5</w:t>
+            </w:r>
           </w:p>
         </w:tc>
       </w:tr>
@@ -1079,69 +1286,51 @@
         </w:tc>
         <w:tc>
           <w:tcPr>
-            <w:tcW w:w="4061" w:type="dxa"/>
-          </w:tcPr>
-          <w:p>
-            <w:pPr>
-              <w:rPr>
-                <w:rFonts w:ascii="Times New Roman" w:hAnsi="Times New Roman" w:cs="Times New Roman"/>
-                <w:sz w:val="28"/>
-                <w:szCs w:val="28"/>
-              </w:rPr>
-            </w:pPr>
-            <w:r>
-              <w:rPr>
-                <w:rFonts w:ascii="Times New Roman" w:hAnsi="Times New Roman" w:cs="Times New Roman"/>
-                <w:sz w:val="28"/>
-                <w:szCs w:val="28"/>
-              </w:rPr>
-              <w:t>Организована возможность посмотреть баланс счетов</w:t>
-            </w:r>
-            <w:r>
-              <w:rPr>
-                <w:rFonts w:ascii="Times New Roman" w:hAnsi="Times New Roman" w:cs="Times New Roman"/>
-                <w:sz w:val="28"/>
-                <w:szCs w:val="28"/>
-              </w:rPr>
-              <w:t xml:space="preserve"> </w:t>
-            </w:r>
-          </w:p>
-        </w:tc>
-        <w:tc>
-          <w:tcPr>
-            <w:tcW w:w="2493" w:type="dxa"/>
-          </w:tcPr>
-          <w:p>
-            <w:pPr>
-              <w:rPr>
-                <w:rFonts w:ascii="Times New Roman" w:hAnsi="Times New Roman" w:cs="Times New Roman"/>
-                <w:sz w:val="28"/>
-                <w:szCs w:val="28"/>
-              </w:rPr>
-            </w:pPr>
-            <w:r>
-              <w:rPr>
-                <w:rFonts w:ascii="Times New Roman" w:hAnsi="Times New Roman" w:cs="Times New Roman"/>
-                <w:sz w:val="28"/>
-                <w:szCs w:val="28"/>
-              </w:rPr>
-              <w:t>фу</w:t>
-            </w:r>
-            <w:bookmarkStart w:id="1" w:name="_GoBack"/>
-            <w:bookmarkEnd w:id="1"/>
-            <w:r>
-              <w:rPr>
-                <w:rFonts w:ascii="Times New Roman" w:hAnsi="Times New Roman" w:cs="Times New Roman"/>
-                <w:sz w:val="28"/>
-                <w:szCs w:val="28"/>
-              </w:rPr>
-              <w:t>нкциональное</w:t>
-            </w:r>
-          </w:p>
-        </w:tc>
-        <w:tc>
-          <w:tcPr>
-            <w:tcW w:w="2426" w:type="dxa"/>
+            <w:tcW w:w="2399" w:type="dxa"/>
+          </w:tcPr>
+          <w:p>
+            <w:pPr>
+              <w:rPr>
+                <w:rFonts w:ascii="Times New Roman" w:hAnsi="Times New Roman" w:cs="Times New Roman"/>
+                <w:sz w:val="28"/>
+                <w:szCs w:val="28"/>
+              </w:rPr>
+            </w:pPr>
+            <w:r>
+              <w:rPr>
+                <w:rFonts w:ascii="Times New Roman" w:hAnsi="Times New Roman" w:cs="Times New Roman"/>
+                <w:sz w:val="28"/>
+                <w:szCs w:val="28"/>
+              </w:rPr>
+              <w:t xml:space="preserve">Организована возможность посмотреть баланс счетов </w:t>
+            </w:r>
+          </w:p>
+        </w:tc>
+        <w:tc>
+          <w:tcPr>
+            <w:tcW w:w="2357" w:type="dxa"/>
+          </w:tcPr>
+          <w:p>
+            <w:pPr>
+              <w:rPr>
+                <w:rFonts w:ascii="Times New Roman" w:hAnsi="Times New Roman" w:cs="Times New Roman"/>
+                <w:sz w:val="28"/>
+                <w:szCs w:val="28"/>
+              </w:rPr>
+            </w:pPr>
+            <w:r>
+              <w:rPr>
+                <w:rFonts w:ascii="Times New Roman" w:hAnsi="Times New Roman" w:cs="Times New Roman"/>
+                <w:sz w:val="28"/>
+                <w:szCs w:val="28"/>
+              </w:rPr>
+              <w:t>функциональное</w:t>
+            </w:r>
+          </w:p>
+        </w:tc>
+        <w:tc>
+          <w:tcPr>
+            <w:tcW w:w="1418" w:type="dxa"/>
             <w:vMerge/>
           </w:tcPr>
           <w:p>
@@ -1152,6 +1341,72 @@
                 <w:szCs w:val="28"/>
               </w:rPr>
             </w:pPr>
+          </w:p>
+        </w:tc>
+        <w:tc>
+          <w:tcPr>
+            <w:tcW w:w="850" w:type="dxa"/>
+          </w:tcPr>
+          <w:p>
+            <w:pPr>
+              <w:rPr>
+                <w:rFonts w:ascii="Times New Roman" w:hAnsi="Times New Roman" w:cs="Times New Roman"/>
+                <w:sz w:val="28"/>
+                <w:szCs w:val="28"/>
+              </w:rPr>
+            </w:pPr>
+            <w:r>
+              <w:rPr>
+                <w:rFonts w:ascii="Times New Roman" w:hAnsi="Times New Roman" w:cs="Times New Roman"/>
+                <w:sz w:val="28"/>
+                <w:szCs w:val="28"/>
+              </w:rPr>
+              <w:t>4</w:t>
+            </w:r>
+          </w:p>
+        </w:tc>
+        <w:tc>
+          <w:tcPr>
+            <w:tcW w:w="992" w:type="dxa"/>
+          </w:tcPr>
+          <w:p>
+            <w:pPr>
+              <w:rPr>
+                <w:rFonts w:ascii="Times New Roman" w:hAnsi="Times New Roman" w:cs="Times New Roman"/>
+                <w:sz w:val="28"/>
+                <w:szCs w:val="28"/>
+              </w:rPr>
+            </w:pPr>
+            <w:r>
+              <w:rPr>
+                <w:rFonts w:ascii="Times New Roman" w:hAnsi="Times New Roman" w:cs="Times New Roman"/>
+                <w:sz w:val="28"/>
+                <w:szCs w:val="28"/>
+              </w:rPr>
+              <w:t>3</w:t>
+            </w:r>
+          </w:p>
+        </w:tc>
+        <w:tc>
+          <w:tcPr>
+            <w:tcW w:w="845" w:type="dxa"/>
+          </w:tcPr>
+          <w:p>
+            <w:pPr>
+              <w:rPr>
+                <w:rFonts w:ascii="Times New Roman" w:hAnsi="Times New Roman" w:cs="Times New Roman"/>
+                <w:sz w:val="28"/>
+                <w:szCs w:val="28"/>
+              </w:rPr>
+            </w:pPr>
+            <w:r>
+              <w:rPr>
+                <w:rFonts w:ascii="Times New Roman" w:hAnsi="Times New Roman" w:cs="Times New Roman"/>
+                <w:sz w:val="28"/>
+                <w:szCs w:val="28"/>
+              </w:rPr>
+              <w:t>4</w:t>
+            </w:r>
           </w:p>
         </w:tc>
       </w:tr>
@@ -1183,7 +1438,7 @@
         </w:tc>
         <w:tc>
           <w:tcPr>
-            <w:tcW w:w="4061" w:type="dxa"/>
+            <w:tcW w:w="2399" w:type="dxa"/>
           </w:tcPr>
           <w:p>
             <w:pPr>
@@ -1205,7 +1460,7 @@
         </w:tc>
         <w:tc>
           <w:tcPr>
-            <w:tcW w:w="2493" w:type="dxa"/>
+            <w:tcW w:w="2357" w:type="dxa"/>
           </w:tcPr>
           <w:p>
             <w:pPr>
@@ -1227,7 +1482,7 @@
         </w:tc>
         <w:tc>
           <w:tcPr>
-            <w:tcW w:w="2426" w:type="dxa"/>
+            <w:tcW w:w="1418" w:type="dxa"/>
             <w:vMerge/>
           </w:tcPr>
           <w:p>
@@ -1238,6 +1493,72 @@
                 <w:szCs w:val="28"/>
               </w:rPr>
             </w:pPr>
+          </w:p>
+        </w:tc>
+        <w:tc>
+          <w:tcPr>
+            <w:tcW w:w="850" w:type="dxa"/>
+          </w:tcPr>
+          <w:p>
+            <w:pPr>
+              <w:rPr>
+                <w:rFonts w:ascii="Times New Roman" w:hAnsi="Times New Roman" w:cs="Times New Roman"/>
+                <w:sz w:val="28"/>
+                <w:szCs w:val="28"/>
+              </w:rPr>
+            </w:pPr>
+            <w:r>
+              <w:rPr>
+                <w:rFonts w:ascii="Times New Roman" w:hAnsi="Times New Roman" w:cs="Times New Roman"/>
+                <w:sz w:val="28"/>
+                <w:szCs w:val="28"/>
+              </w:rPr>
+              <w:t>3</w:t>
+            </w:r>
+          </w:p>
+        </w:tc>
+        <w:tc>
+          <w:tcPr>
+            <w:tcW w:w="992" w:type="dxa"/>
+          </w:tcPr>
+          <w:p>
+            <w:pPr>
+              <w:rPr>
+                <w:rFonts w:ascii="Times New Roman" w:hAnsi="Times New Roman" w:cs="Times New Roman"/>
+                <w:sz w:val="28"/>
+                <w:szCs w:val="28"/>
+              </w:rPr>
+            </w:pPr>
+            <w:r>
+              <w:rPr>
+                <w:rFonts w:ascii="Times New Roman" w:hAnsi="Times New Roman" w:cs="Times New Roman"/>
+                <w:sz w:val="28"/>
+                <w:szCs w:val="28"/>
+              </w:rPr>
+              <w:t>2</w:t>
+            </w:r>
+          </w:p>
+        </w:tc>
+        <w:tc>
+          <w:tcPr>
+            <w:tcW w:w="845" w:type="dxa"/>
+          </w:tcPr>
+          <w:p>
+            <w:pPr>
+              <w:rPr>
+                <w:rFonts w:ascii="Times New Roman" w:hAnsi="Times New Roman" w:cs="Times New Roman"/>
+                <w:sz w:val="28"/>
+                <w:szCs w:val="28"/>
+              </w:rPr>
+            </w:pPr>
+            <w:r>
+              <w:rPr>
+                <w:rFonts w:ascii="Times New Roman" w:hAnsi="Times New Roman" w:cs="Times New Roman"/>
+                <w:sz w:val="28"/>
+                <w:szCs w:val="28"/>
+              </w:rPr>
+              <w:t>1</w:t>
+            </w:r>
           </w:p>
         </w:tc>
       </w:tr>
@@ -1269,7 +1590,7 @@
         </w:tc>
         <w:tc>
           <w:tcPr>
-            <w:tcW w:w="4061" w:type="dxa"/>
+            <w:tcW w:w="2399" w:type="dxa"/>
           </w:tcPr>
           <w:p>
             <w:pPr>
@@ -1291,7 +1612,7 @@
         </w:tc>
         <w:tc>
           <w:tcPr>
-            <w:tcW w:w="2493" w:type="dxa"/>
+            <w:tcW w:w="2357" w:type="dxa"/>
           </w:tcPr>
           <w:p>
             <w:pPr>
@@ -1313,7 +1634,7 @@
         </w:tc>
         <w:tc>
           <w:tcPr>
-            <w:tcW w:w="2426" w:type="dxa"/>
+            <w:tcW w:w="1418" w:type="dxa"/>
             <w:vMerge/>
           </w:tcPr>
           <w:p>
@@ -1324,6 +1645,72 @@
                 <w:szCs w:val="28"/>
               </w:rPr>
             </w:pPr>
+          </w:p>
+        </w:tc>
+        <w:tc>
+          <w:tcPr>
+            <w:tcW w:w="850" w:type="dxa"/>
+          </w:tcPr>
+          <w:p>
+            <w:pPr>
+              <w:rPr>
+                <w:rFonts w:ascii="Times New Roman" w:hAnsi="Times New Roman" w:cs="Times New Roman"/>
+                <w:sz w:val="28"/>
+                <w:szCs w:val="28"/>
+              </w:rPr>
+            </w:pPr>
+            <w:r>
+              <w:rPr>
+                <w:rFonts w:ascii="Times New Roman" w:hAnsi="Times New Roman" w:cs="Times New Roman"/>
+                <w:sz w:val="28"/>
+                <w:szCs w:val="28"/>
+              </w:rPr>
+              <w:t>4</w:t>
+            </w:r>
+          </w:p>
+        </w:tc>
+        <w:tc>
+          <w:tcPr>
+            <w:tcW w:w="992" w:type="dxa"/>
+          </w:tcPr>
+          <w:p>
+            <w:pPr>
+              <w:rPr>
+                <w:rFonts w:ascii="Times New Roman" w:hAnsi="Times New Roman" w:cs="Times New Roman"/>
+                <w:sz w:val="28"/>
+                <w:szCs w:val="28"/>
+              </w:rPr>
+            </w:pPr>
+            <w:r>
+              <w:rPr>
+                <w:rFonts w:ascii="Times New Roman" w:hAnsi="Times New Roman" w:cs="Times New Roman"/>
+                <w:sz w:val="28"/>
+                <w:szCs w:val="28"/>
+              </w:rPr>
+              <w:t>4</w:t>
+            </w:r>
+          </w:p>
+        </w:tc>
+        <w:tc>
+          <w:tcPr>
+            <w:tcW w:w="845" w:type="dxa"/>
+          </w:tcPr>
+          <w:p>
+            <w:pPr>
+              <w:rPr>
+                <w:rFonts w:ascii="Times New Roman" w:hAnsi="Times New Roman" w:cs="Times New Roman"/>
+                <w:sz w:val="28"/>
+                <w:szCs w:val="28"/>
+              </w:rPr>
+            </w:pPr>
+            <w:r>
+              <w:rPr>
+                <w:rFonts w:ascii="Times New Roman" w:hAnsi="Times New Roman" w:cs="Times New Roman"/>
+                <w:sz w:val="28"/>
+                <w:szCs w:val="28"/>
+              </w:rPr>
+              <w:t>3</w:t>
+            </w:r>
           </w:p>
         </w:tc>
       </w:tr>
@@ -1355,37 +1742,29 @@
         </w:tc>
         <w:tc>
           <w:tcPr>
-            <w:tcW w:w="4061" w:type="dxa"/>
-          </w:tcPr>
-          <w:p>
-            <w:pPr>
-              <w:rPr>
-                <w:rFonts w:ascii="Times New Roman" w:hAnsi="Times New Roman" w:cs="Times New Roman"/>
-                <w:sz w:val="28"/>
-                <w:szCs w:val="28"/>
-              </w:rPr>
-            </w:pPr>
-            <w:r>
-              <w:rPr>
-                <w:rFonts w:ascii="Times New Roman" w:hAnsi="Times New Roman" w:cs="Times New Roman"/>
-                <w:sz w:val="28"/>
-                <w:szCs w:val="28"/>
-              </w:rPr>
-              <w:t xml:space="preserve">Организована бесперебойная связь с БД для </w:t>
-            </w:r>
-            <w:r>
-              <w:rPr>
-                <w:rFonts w:ascii="Times New Roman" w:hAnsi="Times New Roman" w:cs="Times New Roman"/>
-                <w:sz w:val="28"/>
-                <w:szCs w:val="28"/>
-              </w:rPr>
-              <w:t>правильного отображения баланса счетов</w:t>
-            </w:r>
-          </w:p>
-        </w:tc>
-        <w:tc>
-          <w:tcPr>
-            <w:tcW w:w="2493" w:type="dxa"/>
+            <w:tcW w:w="2399" w:type="dxa"/>
+          </w:tcPr>
+          <w:p>
+            <w:pPr>
+              <w:rPr>
+                <w:rFonts w:ascii="Times New Roman" w:hAnsi="Times New Roman" w:cs="Times New Roman"/>
+                <w:sz w:val="28"/>
+                <w:szCs w:val="28"/>
+              </w:rPr>
+            </w:pPr>
+            <w:r>
+              <w:rPr>
+                <w:rFonts w:ascii="Times New Roman" w:hAnsi="Times New Roman" w:cs="Times New Roman"/>
+                <w:sz w:val="28"/>
+                <w:szCs w:val="28"/>
+              </w:rPr>
+              <w:t>Организована бесперебойная связь с БД для правильного отображения баланса счетов</w:t>
+            </w:r>
+          </w:p>
+        </w:tc>
+        <w:tc>
+          <w:tcPr>
+            <w:tcW w:w="2357" w:type="dxa"/>
           </w:tcPr>
           <w:p>
             <w:pPr>
@@ -1407,7 +1786,7 @@
         </w:tc>
         <w:tc>
           <w:tcPr>
-            <w:tcW w:w="2426" w:type="dxa"/>
+            <w:tcW w:w="1418" w:type="dxa"/>
             <w:vMerge/>
           </w:tcPr>
           <w:p>
@@ -1418,6 +1797,72 @@
                 <w:szCs w:val="28"/>
               </w:rPr>
             </w:pPr>
+          </w:p>
+        </w:tc>
+        <w:tc>
+          <w:tcPr>
+            <w:tcW w:w="850" w:type="dxa"/>
+          </w:tcPr>
+          <w:p>
+            <w:pPr>
+              <w:rPr>
+                <w:rFonts w:ascii="Times New Roman" w:hAnsi="Times New Roman" w:cs="Times New Roman"/>
+                <w:sz w:val="28"/>
+                <w:szCs w:val="28"/>
+              </w:rPr>
+            </w:pPr>
+            <w:r>
+              <w:rPr>
+                <w:rFonts w:ascii="Times New Roman" w:hAnsi="Times New Roman" w:cs="Times New Roman"/>
+                <w:sz w:val="28"/>
+                <w:szCs w:val="28"/>
+              </w:rPr>
+              <w:t>3</w:t>
+            </w:r>
+          </w:p>
+        </w:tc>
+        <w:tc>
+          <w:tcPr>
+            <w:tcW w:w="992" w:type="dxa"/>
+          </w:tcPr>
+          <w:p>
+            <w:pPr>
+              <w:rPr>
+                <w:rFonts w:ascii="Times New Roman" w:hAnsi="Times New Roman" w:cs="Times New Roman"/>
+                <w:sz w:val="28"/>
+                <w:szCs w:val="28"/>
+              </w:rPr>
+            </w:pPr>
+            <w:r>
+              <w:rPr>
+                <w:rFonts w:ascii="Times New Roman" w:hAnsi="Times New Roman" w:cs="Times New Roman"/>
+                <w:sz w:val="28"/>
+                <w:szCs w:val="28"/>
+              </w:rPr>
+              <w:t>3</w:t>
+            </w:r>
+          </w:p>
+        </w:tc>
+        <w:tc>
+          <w:tcPr>
+            <w:tcW w:w="845" w:type="dxa"/>
+          </w:tcPr>
+          <w:p>
+            <w:pPr>
+              <w:rPr>
+                <w:rFonts w:ascii="Times New Roman" w:hAnsi="Times New Roman" w:cs="Times New Roman"/>
+                <w:sz w:val="28"/>
+                <w:szCs w:val="28"/>
+              </w:rPr>
+            </w:pPr>
+            <w:r>
+              <w:rPr>
+                <w:rFonts w:ascii="Times New Roman" w:hAnsi="Times New Roman" w:cs="Times New Roman"/>
+                <w:sz w:val="28"/>
+                <w:szCs w:val="28"/>
+              </w:rPr>
+              <w:t>3</w:t>
+            </w:r>
           </w:p>
         </w:tc>
       </w:tr>
@@ -1435,13 +1880,17 @@
       <w:tblPr>
         <w:tblStyle w:val="a8"/>
         <w:tblW w:w="0" w:type="auto"/>
+        <w:tblLayout w:type="fixed"/>
         <w:tblLook w:val="04A0" w:firstRow="1" w:lastRow="0" w:firstColumn="1" w:lastColumn="0" w:noHBand="0" w:noVBand="1"/>
       </w:tblPr>
       <w:tblGrid>
         <w:gridCol w:w="484"/>
-        <w:gridCol w:w="3958"/>
-        <w:gridCol w:w="2493"/>
-        <w:gridCol w:w="2410"/>
+        <w:gridCol w:w="2448"/>
+        <w:gridCol w:w="2308"/>
+        <w:gridCol w:w="1418"/>
+        <w:gridCol w:w="850"/>
+        <w:gridCol w:w="992"/>
+        <w:gridCol w:w="845"/>
       </w:tblGrid>
       <w:tr>
         <w:tc>
@@ -1469,7 +1918,7 @@
         </w:tc>
         <w:tc>
           <w:tcPr>
-            <w:tcW w:w="4061" w:type="dxa"/>
+            <w:tcW w:w="2448" w:type="dxa"/>
           </w:tcPr>
           <w:p>
             <w:pPr>
@@ -1492,7 +1941,7 @@
         </w:tc>
         <w:tc>
           <w:tcPr>
-            <w:tcW w:w="2493" w:type="dxa"/>
+            <w:tcW w:w="2308" w:type="dxa"/>
           </w:tcPr>
           <w:p>
             <w:pPr>
@@ -1533,7 +1982,7 @@
         </w:tc>
         <w:tc>
           <w:tcPr>
-            <w:tcW w:w="2426" w:type="dxa"/>
+            <w:tcW w:w="1418" w:type="dxa"/>
           </w:tcPr>
           <w:p>
             <w:pPr>
@@ -1551,6 +2000,75 @@
                 <w:szCs w:val="28"/>
               </w:rPr>
               <w:t>Роль/прецедент использования</w:t>
+            </w:r>
+          </w:p>
+        </w:tc>
+        <w:tc>
+          <w:tcPr>
+            <w:tcW w:w="850" w:type="dxa"/>
+          </w:tcPr>
+          <w:p>
+            <w:pPr>
+              <w:jc w:val="center"/>
+              <w:rPr>
+                <w:rFonts w:ascii="Times New Roman" w:hAnsi="Times New Roman" w:cs="Times New Roman"/>
+                <w:sz w:val="28"/>
+                <w:szCs w:val="28"/>
+              </w:rPr>
+            </w:pPr>
+            <w:r>
+              <w:rPr>
+                <w:rFonts w:ascii="Times New Roman" w:hAnsi="Times New Roman" w:cs="Times New Roman"/>
+                <w:sz w:val="28"/>
+                <w:szCs w:val="28"/>
+              </w:rPr>
+              <w:t>Важность</w:t>
+            </w:r>
+          </w:p>
+        </w:tc>
+        <w:tc>
+          <w:tcPr>
+            <w:tcW w:w="992" w:type="dxa"/>
+          </w:tcPr>
+          <w:p>
+            <w:pPr>
+              <w:jc w:val="center"/>
+              <w:rPr>
+                <w:rFonts w:ascii="Times New Roman" w:hAnsi="Times New Roman" w:cs="Times New Roman"/>
+                <w:sz w:val="28"/>
+                <w:szCs w:val="28"/>
+              </w:rPr>
+            </w:pPr>
+            <w:r>
+              <w:rPr>
+                <w:rFonts w:ascii="Times New Roman" w:hAnsi="Times New Roman" w:cs="Times New Roman"/>
+                <w:sz w:val="28"/>
+                <w:szCs w:val="28"/>
+              </w:rPr>
+              <w:t>Срочность</w:t>
+            </w:r>
+          </w:p>
+        </w:tc>
+        <w:tc>
+          <w:tcPr>
+            <w:tcW w:w="845" w:type="dxa"/>
+          </w:tcPr>
+          <w:p>
+            <w:pPr>
+              <w:jc w:val="center"/>
+              <w:rPr>
+                <w:rFonts w:ascii="Times New Roman" w:hAnsi="Times New Roman" w:cs="Times New Roman"/>
+                <w:sz w:val="28"/>
+                <w:szCs w:val="28"/>
+              </w:rPr>
+            </w:pPr>
+            <w:r>
+              <w:rPr>
+                <w:rFonts w:ascii="Times New Roman" w:hAnsi="Times New Roman" w:cs="Times New Roman"/>
+                <w:sz w:val="28"/>
+                <w:szCs w:val="28"/>
+              </w:rPr>
+              <w:t>Приоритет</w:t>
             </w:r>
           </w:p>
         </w:tc>
@@ -1580,37 +2098,29 @@
         </w:tc>
         <w:tc>
           <w:tcPr>
-            <w:tcW w:w="4061" w:type="dxa"/>
-          </w:tcPr>
-          <w:p>
-            <w:pPr>
-              <w:rPr>
-                <w:rFonts w:ascii="Times New Roman" w:hAnsi="Times New Roman" w:cs="Times New Roman"/>
-                <w:sz w:val="28"/>
-                <w:szCs w:val="28"/>
-              </w:rPr>
-            </w:pPr>
-            <w:r>
-              <w:rPr>
-                <w:rFonts w:ascii="Times New Roman" w:hAnsi="Times New Roman" w:cs="Times New Roman"/>
-                <w:sz w:val="28"/>
-                <w:szCs w:val="28"/>
-              </w:rPr>
-              <w:t>Организована возможность</w:t>
-            </w:r>
-            <w:r>
-              <w:rPr>
-                <w:rFonts w:ascii="Times New Roman" w:hAnsi="Times New Roman" w:cs="Times New Roman"/>
-                <w:sz w:val="28"/>
-                <w:szCs w:val="28"/>
-              </w:rPr>
-              <w:t xml:space="preserve"> перевести деньги между счетами</w:t>
-            </w:r>
-          </w:p>
-        </w:tc>
-        <w:tc>
-          <w:tcPr>
-            <w:tcW w:w="2493" w:type="dxa"/>
+            <w:tcW w:w="2448" w:type="dxa"/>
+          </w:tcPr>
+          <w:p>
+            <w:pPr>
+              <w:rPr>
+                <w:rFonts w:ascii="Times New Roman" w:hAnsi="Times New Roman" w:cs="Times New Roman"/>
+                <w:sz w:val="28"/>
+                <w:szCs w:val="28"/>
+              </w:rPr>
+            </w:pPr>
+            <w:r>
+              <w:rPr>
+                <w:rFonts w:ascii="Times New Roman" w:hAnsi="Times New Roman" w:cs="Times New Roman"/>
+                <w:sz w:val="28"/>
+                <w:szCs w:val="28"/>
+              </w:rPr>
+              <w:t>Организована возможность перевести деньги между счетами</w:t>
+            </w:r>
+          </w:p>
+        </w:tc>
+        <w:tc>
+          <w:tcPr>
+            <w:tcW w:w="2308" w:type="dxa"/>
           </w:tcPr>
           <w:p>
             <w:pPr>
@@ -1632,7 +2142,7 @@
         </w:tc>
         <w:tc>
           <w:tcPr>
-            <w:tcW w:w="2426" w:type="dxa"/>
+            <w:tcW w:w="1418" w:type="dxa"/>
             <w:vMerge w:val="restart"/>
             <w:vAlign w:val="center"/>
           </w:tcPr>
@@ -1655,6 +2165,75 @@
             </w:r>
           </w:p>
         </w:tc>
+        <w:tc>
+          <w:tcPr>
+            <w:tcW w:w="850" w:type="dxa"/>
+          </w:tcPr>
+          <w:p>
+            <w:pPr>
+              <w:jc w:val="center"/>
+              <w:rPr>
+                <w:rFonts w:ascii="Times New Roman" w:hAnsi="Times New Roman" w:cs="Times New Roman"/>
+                <w:sz w:val="28"/>
+                <w:szCs w:val="28"/>
+              </w:rPr>
+            </w:pPr>
+            <w:r>
+              <w:rPr>
+                <w:rFonts w:ascii="Times New Roman" w:hAnsi="Times New Roman" w:cs="Times New Roman"/>
+                <w:sz w:val="28"/>
+                <w:szCs w:val="28"/>
+              </w:rPr>
+              <w:t>5</w:t>
+            </w:r>
+          </w:p>
+        </w:tc>
+        <w:tc>
+          <w:tcPr>
+            <w:tcW w:w="992" w:type="dxa"/>
+          </w:tcPr>
+          <w:p>
+            <w:pPr>
+              <w:jc w:val="center"/>
+              <w:rPr>
+                <w:rFonts w:ascii="Times New Roman" w:hAnsi="Times New Roman" w:cs="Times New Roman"/>
+                <w:sz w:val="28"/>
+                <w:szCs w:val="28"/>
+              </w:rPr>
+            </w:pPr>
+            <w:r>
+              <w:rPr>
+                <w:rFonts w:ascii="Times New Roman" w:hAnsi="Times New Roman" w:cs="Times New Roman"/>
+                <w:sz w:val="28"/>
+                <w:szCs w:val="28"/>
+              </w:rPr>
+              <w:t>5</w:t>
+            </w:r>
+          </w:p>
+        </w:tc>
+        <w:tc>
+          <w:tcPr>
+            <w:tcW w:w="845" w:type="dxa"/>
+          </w:tcPr>
+          <w:p>
+            <w:pPr>
+              <w:jc w:val="center"/>
+              <w:rPr>
+                <w:rFonts w:ascii="Times New Roman" w:hAnsi="Times New Roman" w:cs="Times New Roman"/>
+                <w:sz w:val="28"/>
+                <w:szCs w:val="28"/>
+              </w:rPr>
+            </w:pPr>
+            <w:r>
+              <w:rPr>
+                <w:rFonts w:ascii="Times New Roman" w:hAnsi="Times New Roman" w:cs="Times New Roman"/>
+                <w:sz w:val="28"/>
+                <w:szCs w:val="28"/>
+              </w:rPr>
+              <w:t>5</w:t>
+            </w:r>
+          </w:p>
+        </w:tc>
       </w:tr>
       <w:tr>
         <w:tc>
@@ -1675,13 +2254,14 @@
                 <w:sz w:val="28"/>
                 <w:szCs w:val="28"/>
               </w:rPr>
+              <w:lastRenderedPageBreak/>
               <w:t>2</w:t>
             </w:r>
           </w:p>
         </w:tc>
         <w:tc>
           <w:tcPr>
-            <w:tcW w:w="4061" w:type="dxa"/>
+            <w:tcW w:w="2448" w:type="dxa"/>
           </w:tcPr>
           <w:p>
             <w:pPr>
@@ -1703,7 +2283,7 @@
         </w:tc>
         <w:tc>
           <w:tcPr>
-            <w:tcW w:w="2493" w:type="dxa"/>
+            <w:tcW w:w="2308" w:type="dxa"/>
           </w:tcPr>
           <w:p>
             <w:pPr>
@@ -1725,7 +2305,7 @@
         </w:tc>
         <w:tc>
           <w:tcPr>
-            <w:tcW w:w="2426" w:type="dxa"/>
+            <w:tcW w:w="1418" w:type="dxa"/>
             <w:vMerge/>
           </w:tcPr>
           <w:p>
@@ -1736,6 +2316,72 @@
                 <w:szCs w:val="28"/>
               </w:rPr>
             </w:pPr>
+          </w:p>
+        </w:tc>
+        <w:tc>
+          <w:tcPr>
+            <w:tcW w:w="850" w:type="dxa"/>
+          </w:tcPr>
+          <w:p>
+            <w:pPr>
+              <w:rPr>
+                <w:rFonts w:ascii="Times New Roman" w:hAnsi="Times New Roman" w:cs="Times New Roman"/>
+                <w:sz w:val="28"/>
+                <w:szCs w:val="28"/>
+              </w:rPr>
+            </w:pPr>
+            <w:r>
+              <w:rPr>
+                <w:rFonts w:ascii="Times New Roman" w:hAnsi="Times New Roman" w:cs="Times New Roman"/>
+                <w:sz w:val="28"/>
+                <w:szCs w:val="28"/>
+              </w:rPr>
+              <w:t>5</w:t>
+            </w:r>
+          </w:p>
+        </w:tc>
+        <w:tc>
+          <w:tcPr>
+            <w:tcW w:w="992" w:type="dxa"/>
+          </w:tcPr>
+          <w:p>
+            <w:pPr>
+              <w:rPr>
+                <w:rFonts w:ascii="Times New Roman" w:hAnsi="Times New Roman" w:cs="Times New Roman"/>
+                <w:sz w:val="28"/>
+                <w:szCs w:val="28"/>
+              </w:rPr>
+            </w:pPr>
+            <w:r>
+              <w:rPr>
+                <w:rFonts w:ascii="Times New Roman" w:hAnsi="Times New Roman" w:cs="Times New Roman"/>
+                <w:sz w:val="28"/>
+                <w:szCs w:val="28"/>
+              </w:rPr>
+              <w:t>4</w:t>
+            </w:r>
+          </w:p>
+        </w:tc>
+        <w:tc>
+          <w:tcPr>
+            <w:tcW w:w="845" w:type="dxa"/>
+          </w:tcPr>
+          <w:p>
+            <w:pPr>
+              <w:rPr>
+                <w:rFonts w:ascii="Times New Roman" w:hAnsi="Times New Roman" w:cs="Times New Roman"/>
+                <w:sz w:val="28"/>
+                <w:szCs w:val="28"/>
+              </w:rPr>
+            </w:pPr>
+            <w:r>
+              <w:rPr>
+                <w:rFonts w:ascii="Times New Roman" w:hAnsi="Times New Roman" w:cs="Times New Roman"/>
+                <w:sz w:val="28"/>
+                <w:szCs w:val="28"/>
+              </w:rPr>
+              <w:t>4</w:t>
+            </w:r>
           </w:p>
         </w:tc>
       </w:tr>
@@ -1767,45 +2413,29 @@
         </w:tc>
         <w:tc>
           <w:tcPr>
-            <w:tcW w:w="4061" w:type="dxa"/>
-          </w:tcPr>
-          <w:p>
-            <w:pPr>
-              <w:rPr>
-                <w:rFonts w:ascii="Times New Roman" w:hAnsi="Times New Roman" w:cs="Times New Roman"/>
-                <w:sz w:val="28"/>
-                <w:szCs w:val="28"/>
-              </w:rPr>
-            </w:pPr>
-            <w:r>
-              <w:rPr>
-                <w:rFonts w:ascii="Times New Roman" w:hAnsi="Times New Roman" w:cs="Times New Roman"/>
-                <w:sz w:val="28"/>
-                <w:szCs w:val="28"/>
-              </w:rPr>
-              <w:t xml:space="preserve">Организована возможность </w:t>
-            </w:r>
-            <w:r>
-              <w:rPr>
-                <w:rFonts w:ascii="Times New Roman" w:hAnsi="Times New Roman" w:cs="Times New Roman"/>
-                <w:sz w:val="28"/>
-                <w:szCs w:val="28"/>
-              </w:rPr>
-              <w:t>оплатить покупку в интернете</w:t>
-            </w:r>
-            <w:r>
-              <w:rPr>
-                <w:rFonts w:ascii="Times New Roman" w:hAnsi="Times New Roman" w:cs="Times New Roman"/>
-                <w:sz w:val="28"/>
-                <w:szCs w:val="28"/>
-              </w:rPr>
-              <w:t xml:space="preserve"> </w:t>
-            </w:r>
-          </w:p>
-        </w:tc>
-        <w:tc>
-          <w:tcPr>
-            <w:tcW w:w="2493" w:type="dxa"/>
+            <w:tcW w:w="2448" w:type="dxa"/>
+          </w:tcPr>
+          <w:p>
+            <w:pPr>
+              <w:rPr>
+                <w:rFonts w:ascii="Times New Roman" w:hAnsi="Times New Roman" w:cs="Times New Roman"/>
+                <w:sz w:val="28"/>
+                <w:szCs w:val="28"/>
+              </w:rPr>
+            </w:pPr>
+            <w:r>
+              <w:rPr>
+                <w:rFonts w:ascii="Times New Roman" w:hAnsi="Times New Roman" w:cs="Times New Roman"/>
+                <w:sz w:val="28"/>
+                <w:szCs w:val="28"/>
+              </w:rPr>
+              <w:t xml:space="preserve">Организована возможность оплатить покупку в интернете </w:t>
+            </w:r>
+          </w:p>
+        </w:tc>
+        <w:tc>
+          <w:tcPr>
+            <w:tcW w:w="2308" w:type="dxa"/>
           </w:tcPr>
           <w:p>
             <w:pPr>
@@ -1827,7 +2457,7 @@
         </w:tc>
         <w:tc>
           <w:tcPr>
-            <w:tcW w:w="2426" w:type="dxa"/>
+            <w:tcW w:w="1418" w:type="dxa"/>
             <w:vMerge/>
           </w:tcPr>
           <w:p>
@@ -1838,6 +2468,72 @@
                 <w:szCs w:val="28"/>
               </w:rPr>
             </w:pPr>
+          </w:p>
+        </w:tc>
+        <w:tc>
+          <w:tcPr>
+            <w:tcW w:w="850" w:type="dxa"/>
+          </w:tcPr>
+          <w:p>
+            <w:pPr>
+              <w:rPr>
+                <w:rFonts w:ascii="Times New Roman" w:hAnsi="Times New Roman" w:cs="Times New Roman"/>
+                <w:sz w:val="28"/>
+                <w:szCs w:val="28"/>
+              </w:rPr>
+            </w:pPr>
+            <w:r>
+              <w:rPr>
+                <w:rFonts w:ascii="Times New Roman" w:hAnsi="Times New Roman" w:cs="Times New Roman"/>
+                <w:sz w:val="28"/>
+                <w:szCs w:val="28"/>
+              </w:rPr>
+              <w:t>4</w:t>
+            </w:r>
+          </w:p>
+        </w:tc>
+        <w:tc>
+          <w:tcPr>
+            <w:tcW w:w="992" w:type="dxa"/>
+          </w:tcPr>
+          <w:p>
+            <w:pPr>
+              <w:rPr>
+                <w:rFonts w:ascii="Times New Roman" w:hAnsi="Times New Roman" w:cs="Times New Roman"/>
+                <w:sz w:val="28"/>
+                <w:szCs w:val="28"/>
+              </w:rPr>
+            </w:pPr>
+            <w:r>
+              <w:rPr>
+                <w:rFonts w:ascii="Times New Roman" w:hAnsi="Times New Roman" w:cs="Times New Roman"/>
+                <w:sz w:val="28"/>
+                <w:szCs w:val="28"/>
+              </w:rPr>
+              <w:t>1</w:t>
+            </w:r>
+          </w:p>
+        </w:tc>
+        <w:tc>
+          <w:tcPr>
+            <w:tcW w:w="845" w:type="dxa"/>
+          </w:tcPr>
+          <w:p>
+            <w:pPr>
+              <w:rPr>
+                <w:rFonts w:ascii="Times New Roman" w:hAnsi="Times New Roman" w:cs="Times New Roman"/>
+                <w:sz w:val="28"/>
+                <w:szCs w:val="28"/>
+              </w:rPr>
+            </w:pPr>
+            <w:r>
+              <w:rPr>
+                <w:rFonts w:ascii="Times New Roman" w:hAnsi="Times New Roman" w:cs="Times New Roman"/>
+                <w:sz w:val="28"/>
+                <w:szCs w:val="28"/>
+              </w:rPr>
+              <w:t>1</w:t>
+            </w:r>
           </w:p>
         </w:tc>
       </w:tr>
@@ -1869,7 +2565,7 @@
         </w:tc>
         <w:tc>
           <w:tcPr>
-            <w:tcW w:w="4061" w:type="dxa"/>
+            <w:tcW w:w="2448" w:type="dxa"/>
           </w:tcPr>
           <w:p>
             <w:pPr>
@@ -1891,7 +2587,7 @@
         </w:tc>
         <w:tc>
           <w:tcPr>
-            <w:tcW w:w="2493" w:type="dxa"/>
+            <w:tcW w:w="2308" w:type="dxa"/>
           </w:tcPr>
           <w:p>
             <w:pPr>
@@ -1913,7 +2609,7 @@
         </w:tc>
         <w:tc>
           <w:tcPr>
-            <w:tcW w:w="2426" w:type="dxa"/>
+            <w:tcW w:w="1418" w:type="dxa"/>
             <w:vMerge/>
           </w:tcPr>
           <w:p>
@@ -1924,6 +2620,72 @@
                 <w:szCs w:val="28"/>
               </w:rPr>
             </w:pPr>
+          </w:p>
+        </w:tc>
+        <w:tc>
+          <w:tcPr>
+            <w:tcW w:w="850" w:type="dxa"/>
+          </w:tcPr>
+          <w:p>
+            <w:pPr>
+              <w:rPr>
+                <w:rFonts w:ascii="Times New Roman" w:hAnsi="Times New Roman" w:cs="Times New Roman"/>
+                <w:sz w:val="28"/>
+                <w:szCs w:val="28"/>
+              </w:rPr>
+            </w:pPr>
+            <w:r>
+              <w:rPr>
+                <w:rFonts w:ascii="Times New Roman" w:hAnsi="Times New Roman" w:cs="Times New Roman"/>
+                <w:sz w:val="28"/>
+                <w:szCs w:val="28"/>
+              </w:rPr>
+              <w:t>3</w:t>
+            </w:r>
+          </w:p>
+        </w:tc>
+        <w:tc>
+          <w:tcPr>
+            <w:tcW w:w="992" w:type="dxa"/>
+          </w:tcPr>
+          <w:p>
+            <w:pPr>
+              <w:rPr>
+                <w:rFonts w:ascii="Times New Roman" w:hAnsi="Times New Roman" w:cs="Times New Roman"/>
+                <w:sz w:val="28"/>
+                <w:szCs w:val="28"/>
+              </w:rPr>
+            </w:pPr>
+            <w:r>
+              <w:rPr>
+                <w:rFonts w:ascii="Times New Roman" w:hAnsi="Times New Roman" w:cs="Times New Roman"/>
+                <w:sz w:val="28"/>
+                <w:szCs w:val="28"/>
+              </w:rPr>
+              <w:t>2</w:t>
+            </w:r>
+          </w:p>
+        </w:tc>
+        <w:tc>
+          <w:tcPr>
+            <w:tcW w:w="845" w:type="dxa"/>
+          </w:tcPr>
+          <w:p>
+            <w:pPr>
+              <w:rPr>
+                <w:rFonts w:ascii="Times New Roman" w:hAnsi="Times New Roman" w:cs="Times New Roman"/>
+                <w:sz w:val="28"/>
+                <w:szCs w:val="28"/>
+              </w:rPr>
+            </w:pPr>
+            <w:r>
+              <w:rPr>
+                <w:rFonts w:ascii="Times New Roman" w:hAnsi="Times New Roman" w:cs="Times New Roman"/>
+                <w:sz w:val="28"/>
+                <w:szCs w:val="28"/>
+              </w:rPr>
+              <w:t>2</w:t>
+            </w:r>
           </w:p>
         </w:tc>
       </w:tr>
@@ -1955,7 +2717,7 @@
         </w:tc>
         <w:tc>
           <w:tcPr>
-            <w:tcW w:w="4061" w:type="dxa"/>
+            <w:tcW w:w="2448" w:type="dxa"/>
           </w:tcPr>
           <w:p>
             <w:pPr>
@@ -1977,7 +2739,7 @@
         </w:tc>
         <w:tc>
           <w:tcPr>
-            <w:tcW w:w="2493" w:type="dxa"/>
+            <w:tcW w:w="2308" w:type="dxa"/>
           </w:tcPr>
           <w:p>
             <w:pPr>
@@ -1999,7 +2761,7 @@
         </w:tc>
         <w:tc>
           <w:tcPr>
-            <w:tcW w:w="2426" w:type="dxa"/>
+            <w:tcW w:w="1418" w:type="dxa"/>
             <w:vMerge/>
           </w:tcPr>
           <w:p>
@@ -2010,10 +2772,163 @@
                 <w:szCs w:val="28"/>
               </w:rPr>
             </w:pPr>
+          </w:p>
+        </w:tc>
+        <w:tc>
+          <w:tcPr>
+            <w:tcW w:w="850" w:type="dxa"/>
+          </w:tcPr>
+          <w:p>
+            <w:pPr>
+              <w:rPr>
+                <w:rFonts w:ascii="Times New Roman" w:hAnsi="Times New Roman" w:cs="Times New Roman"/>
+                <w:sz w:val="28"/>
+                <w:szCs w:val="28"/>
+              </w:rPr>
+            </w:pPr>
+            <w:r>
+              <w:rPr>
+                <w:rFonts w:ascii="Times New Roman" w:hAnsi="Times New Roman" w:cs="Times New Roman"/>
+                <w:sz w:val="28"/>
+                <w:szCs w:val="28"/>
+              </w:rPr>
+              <w:t>5</w:t>
+            </w:r>
+          </w:p>
+        </w:tc>
+        <w:tc>
+          <w:tcPr>
+            <w:tcW w:w="992" w:type="dxa"/>
+          </w:tcPr>
+          <w:p>
+            <w:pPr>
+              <w:rPr>
+                <w:rFonts w:ascii="Times New Roman" w:hAnsi="Times New Roman" w:cs="Times New Roman"/>
+                <w:sz w:val="28"/>
+                <w:szCs w:val="28"/>
+              </w:rPr>
+            </w:pPr>
+            <w:r>
+              <w:rPr>
+                <w:rFonts w:ascii="Times New Roman" w:hAnsi="Times New Roman" w:cs="Times New Roman"/>
+                <w:sz w:val="28"/>
+                <w:szCs w:val="28"/>
+              </w:rPr>
+              <w:t>3</w:t>
+            </w:r>
+          </w:p>
+        </w:tc>
+        <w:tc>
+          <w:tcPr>
+            <w:tcW w:w="845" w:type="dxa"/>
+          </w:tcPr>
+          <w:p>
+            <w:pPr>
+              <w:rPr>
+                <w:rFonts w:ascii="Times New Roman" w:hAnsi="Times New Roman" w:cs="Times New Roman"/>
+                <w:sz w:val="28"/>
+                <w:szCs w:val="28"/>
+              </w:rPr>
+            </w:pPr>
+            <w:r>
+              <w:rPr>
+                <w:rFonts w:ascii="Times New Roman" w:hAnsi="Times New Roman" w:cs="Times New Roman"/>
+                <w:sz w:val="28"/>
+                <w:szCs w:val="28"/>
+              </w:rPr>
+              <w:t>3</w:t>
+            </w:r>
           </w:p>
         </w:tc>
       </w:tr>
     </w:tbl>
+    <w:p>
+      <w:pPr>
+        <w:rPr>
+          <w:rFonts w:ascii="Times New Roman" w:hAnsi="Times New Roman" w:cs="Times New Roman"/>
+          <w:sz w:val="28"/>
+          <w:szCs w:val="28"/>
+        </w:rPr>
+      </w:pPr>
+    </w:p>
+    <w:p>
+      <w:pPr>
+        <w:spacing w:before="100" w:beforeAutospacing="1" w:after="100" w:afterAutospacing="1" w:line="240" w:lineRule="auto"/>
+        <w:rPr>
+          <w:rFonts w:ascii="Times" w:eastAsia="Times New Roman" w:hAnsi="Times" w:cs="Times New Roman"/>
+          <w:color w:val="000000"/>
+          <w:sz w:val="28"/>
+          <w:szCs w:val="28"/>
+          <w:lang w:eastAsia="ru-RU"/>
+        </w:rPr>
+      </w:pPr>
+      <w:bookmarkStart w:id="1" w:name="_GoBack"/>
+      <w:bookmarkEnd w:id="1"/>
+      <w:r>
+        <w:rPr>
+          <w:rFonts w:ascii="Times" w:eastAsia="Times New Roman" w:hAnsi="Times" w:cs="Times New Roman"/>
+          <w:color w:val="000000"/>
+          <w:sz w:val="28"/>
+          <w:szCs w:val="28"/>
+          <w:lang w:eastAsia="ru-RU"/>
+        </w:rPr>
+        <w:t>0 – неважно, 5 – важно</w:t>
+      </w:r>
+    </w:p>
+    <w:p>
+      <w:pPr>
+        <w:spacing w:before="100" w:beforeAutospacing="1" w:after="100" w:afterAutospacing="1" w:line="240" w:lineRule="auto"/>
+        <w:rPr>
+          <w:rFonts w:ascii="Times" w:eastAsia="Times New Roman" w:hAnsi="Times" w:cs="Times New Roman"/>
+          <w:color w:val="000000"/>
+          <w:sz w:val="28"/>
+          <w:szCs w:val="28"/>
+          <w:lang w:eastAsia="ru-RU"/>
+        </w:rPr>
+      </w:pPr>
+      <w:r>
+        <w:rPr>
+          <w:rFonts w:ascii="Times" w:eastAsia="Times New Roman" w:hAnsi="Times" w:cs="Times New Roman"/>
+          <w:color w:val="000000"/>
+          <w:sz w:val="28"/>
+          <w:szCs w:val="28"/>
+          <w:lang w:eastAsia="ru-RU"/>
+        </w:rPr>
+        <w:t>0 – не срочно, 5 срочно</w:t>
+      </w:r>
+    </w:p>
+    <w:p>
+      <w:pPr>
+        <w:spacing w:before="100" w:beforeAutospacing="1" w:after="100" w:afterAutospacing="1" w:line="240" w:lineRule="auto"/>
+        <w:rPr>
+          <w:rFonts w:ascii="Times" w:eastAsia="Times New Roman" w:hAnsi="Times" w:cs="Times New Roman"/>
+          <w:color w:val="000000"/>
+          <w:sz w:val="28"/>
+          <w:szCs w:val="28"/>
+          <w:lang w:eastAsia="ru-RU"/>
+        </w:rPr>
+      </w:pPr>
+      <w:r>
+        <w:rPr>
+          <w:rFonts w:ascii="Times" w:eastAsia="Times New Roman" w:hAnsi="Times" w:cs="Times New Roman"/>
+          <w:color w:val="000000"/>
+          <w:sz w:val="28"/>
+          <w:szCs w:val="28"/>
+          <w:lang w:eastAsia="ru-RU"/>
+        </w:rPr>
+        <w:t xml:space="preserve">0 – низкий приоритет, 5 – высокий </w:t>
+      </w:r>
+      <w:r>
+        <w:rPr>
+          <w:rFonts w:ascii="Times" w:eastAsia="Times New Roman" w:hAnsi="Times" w:cs="Times New Roman"/>
+          <w:color w:val="000000"/>
+          <w:sz w:val="28"/>
+          <w:szCs w:val="28"/>
+          <w:lang w:eastAsia="ru-RU"/>
+        </w:rPr>
+        <w:t>приоритет</w:t>
+      </w:r>
+    </w:p>
     <w:p>
       <w:pPr>
         <w:rPr>
@@ -3437,7 +4352,7 @@
     <w:lsdException w:name="Table Web 2" w:semiHidden="1" w:unhideWhenUsed="1"/>
     <w:lsdException w:name="Table Web 3" w:semiHidden="1" w:unhideWhenUsed="1"/>
     <w:lsdException w:name="Balloon Text" w:semiHidden="1" w:unhideWhenUsed="1"/>
-    <w:lsdException w:name="Table Grid" w:semiHidden="1" w:uiPriority="39" w:unhideWhenUsed="1"/>
+    <w:lsdException w:name="Table Grid" w:uiPriority="39"/>
     <w:lsdException w:name="Table Theme" w:semiHidden="1" w:unhideWhenUsed="1"/>
     <w:lsdException w:name="Placeholder Text" w:semiHidden="1"/>
     <w:lsdException w:name="No Spacing" w:uiPriority="1" w:qFormat="1"/>

</xml_diff>